<commit_message>
created version 2 of change payment and employee info use cases
</commit_message>
<xml_diff>
--- a/ModifyEmployeeInfo_SkeletonUseCase.docx
+++ b/ModifyEmployeeInfo_SkeletonUseCase.docx
@@ -9,10 +9,7 @@
     </w:p>
     <w:p>
       <w:r>
-        <w:t>Use Case – Modify</w:t>
-      </w:r>
-      <w:r>
-        <w:t xml:space="preserve"> employee records</w:t>
+        <w:t>Use Case – Modify employee records</w:t>
       </w:r>
     </w:p>
     <w:p>
@@ -27,13 +24,8 @@
     </w:p>
     <w:p>
       <w:r>
-        <w:t>Date: 2019-05-0</w:t>
-      </w:r>
-      <w:r>
-        <w:t>9</w:t>
-      </w:r>
-      <w:bookmarkStart w:id="0" w:name="_GoBack"/>
-      <w:bookmarkEnd w:id="0"/>
+        <w:t>Date: 2019-05-09</w:t>
+      </w:r>
     </w:p>
     <w:p>
       <w:r>
@@ -47,37 +39,7 @@
     </w:p>
     <w:p>
       <w:r>
-        <w:t xml:space="preserve">A </w:t>
-      </w:r>
-      <w:r>
-        <w:t>HR</w:t>
-      </w:r>
-      <w:r>
-        <w:t xml:space="preserve"> employee wishes to change an </w:t>
-      </w:r>
-      <w:r>
-        <w:t>employee’s information</w:t>
-      </w:r>
-      <w:r>
-        <w:t xml:space="preserve">. The </w:t>
-      </w:r>
-      <w:r>
-        <w:t>HR</w:t>
-      </w:r>
-      <w:r>
-        <w:t xml:space="preserve"> employee changes the </w:t>
-      </w:r>
-      <w:r>
-        <w:t>employee’s information</w:t>
-      </w:r>
-      <w:r>
-        <w:t xml:space="preserve">. Once the changes are made the </w:t>
-      </w:r>
-      <w:r>
-        <w:t>HR</w:t>
-      </w:r>
-      <w:r>
-        <w:t xml:space="preserve"> employee may click the “save changes” button and the new info will be saved in the system.</w:t>
+        <w:t>A HR employee wishes to change an employee’s information. The HR employee changes the employee’s information. Once the changes are made the HR employee may click the “save changes” button and the new info will be saved in the system.</w:t>
       </w:r>
     </w:p>
     <w:p>
@@ -94,10 +56,7 @@
         </w:numPr>
       </w:pPr>
       <w:r>
-        <w:t xml:space="preserve">HR </w:t>
-      </w:r>
-      <w:r>
-        <w:t>employee</w:t>
+        <w:t>HR employee</w:t>
       </w:r>
     </w:p>
     <w:p>
@@ -114,15 +73,211 @@
         </w:numPr>
       </w:pPr>
       <w:r>
+        <w:t>The HR employee must be logged into the system.</w:t>
+      </w:r>
+    </w:p>
+    <w:p/>
+    <w:p>
+      <w:r>
+        <w:br w:type="page"/>
+      </w:r>
+    </w:p>
+    <w:p>
+      <w:r>
+        <w:lastRenderedPageBreak/>
+        <w:t>Macro Welding System</w:t>
+      </w:r>
+    </w:p>
+    <w:p>
+      <w:r>
+        <w:t>Use Case – Modify employee records</w:t>
+      </w:r>
+    </w:p>
+    <w:p>
+      <w:r>
+        <w:t>Iteration I1</w:t>
+      </w:r>
+    </w:p>
+    <w:p>
+      <w:r>
+        <w:t xml:space="preserve">Version </w:t>
+      </w:r>
+      <w:r>
+        <w:t>2</w:t>
+      </w:r>
+      <w:r>
+        <w:t>.0</w:t>
+      </w:r>
+    </w:p>
+    <w:p>
+      <w:r>
+        <w:t>Date: 2019-05-09</w:t>
+      </w:r>
+    </w:p>
+    <w:p>
+      <w:r>
+        <w:t>Priority: Medium</w:t>
+      </w:r>
+    </w:p>
+    <w:p>
+      <w:r>
+        <w:t>Description/Overview:</w:t>
+      </w:r>
+    </w:p>
+    <w:p>
+      <w:r>
+        <w:t>A HR employee wishes to change an employee’s information. The HR employee changes the employee’s information. Once the changes are made the HR employee may click the “save changes” button and the new info will be saved in the system.</w:t>
+      </w:r>
+    </w:p>
+    <w:p>
+      <w:r>
+        <w:t xml:space="preserve">Actors: </w:t>
+      </w:r>
+    </w:p>
+    <w:p>
+      <w:pPr>
+        <w:pStyle w:val="ListParagraph"/>
+        <w:numPr>
+          <w:ilvl w:val="0"/>
+          <w:numId w:val="1"/>
+        </w:numPr>
+      </w:pPr>
+      <w:r>
+        <w:t>HR employee</w:t>
+      </w:r>
+    </w:p>
+    <w:p>
+      <w:r>
+        <w:t xml:space="preserve">Pre-conditions: </w:t>
+      </w:r>
+    </w:p>
+    <w:p>
+      <w:pPr>
+        <w:pStyle w:val="ListParagraph"/>
+        <w:numPr>
+          <w:ilvl w:val="0"/>
+          <w:numId w:val="1"/>
+        </w:numPr>
+      </w:pPr>
+      <w:r>
+        <w:t>The HR employee must be logged into the system.</w:t>
+      </w:r>
+    </w:p>
+    <w:p>
+      <w:r>
+        <w:t>T</w:t>
+      </w:r>
+      <w:r>
+        <w:t xml:space="preserve">his use case begins when </w:t>
+      </w:r>
+      <w:r>
+        <w:t>changes are needed to be done to an employee’s information.</w:t>
+      </w:r>
+    </w:p>
+    <w:p>
+      <w:pPr>
+        <w:pStyle w:val="ListParagraph"/>
+        <w:numPr>
+          <w:ilvl w:val="0"/>
+          <w:numId w:val="3"/>
+        </w:numPr>
+      </w:pPr>
+      <w:r>
         <w:t xml:space="preserve">The </w:t>
       </w:r>
       <w:r>
         <w:t>HR</w:t>
       </w:r>
       <w:r>
-        <w:t xml:space="preserve"> employee must be logged into the system.</w:t>
-      </w:r>
-    </w:p>
+        <w:t xml:space="preserve"> employee changes the employee’s information.</w:t>
+      </w:r>
+    </w:p>
+    <w:p>
+      <w:pPr>
+        <w:pStyle w:val="ListParagraph"/>
+        <w:numPr>
+          <w:ilvl w:val="0"/>
+          <w:numId w:val="3"/>
+        </w:numPr>
+      </w:pPr>
+      <w:r>
+        <w:t xml:space="preserve">The </w:t>
+      </w:r>
+      <w:r>
+        <w:t xml:space="preserve">HR </w:t>
+      </w:r>
+      <w:r>
+        <w:t>employee clicks the “save changes” button.</w:t>
+      </w:r>
+    </w:p>
+    <w:p>
+      <w:pPr>
+        <w:pStyle w:val="ListParagraph"/>
+        <w:numPr>
+          <w:ilvl w:val="1"/>
+          <w:numId w:val="2"/>
+        </w:numPr>
+      </w:pPr>
+      <w:r>
+        <w:t xml:space="preserve">System Response: The </w:t>
+      </w:r>
+      <w:r>
+        <w:t>Employee</w:t>
+      </w:r>
+      <w:r>
+        <w:t xml:space="preserve"> information is updated and saved in the system.</w:t>
+      </w:r>
+    </w:p>
+    <w:p>
+      <w:pPr>
+        <w:pStyle w:val="ListParagraph"/>
+        <w:numPr>
+          <w:ilvl w:val="1"/>
+          <w:numId w:val="2"/>
+        </w:numPr>
+      </w:pPr>
+      <w:r>
+        <w:t xml:space="preserve">System Response: The </w:t>
+      </w:r>
+      <w:r>
+        <w:t>user</w:t>
+      </w:r>
+      <w:r>
+        <w:t xml:space="preserve"> is prompted with a message indicating </w:t>
+      </w:r>
+      <w:r>
+        <w:t xml:space="preserve">that </w:t>
+      </w:r>
+      <w:r>
+        <w:t>the changes were successful.</w:t>
+      </w:r>
+    </w:p>
+    <w:p>
+      <w:r>
+        <w:t>Alternate course of events:</w:t>
+      </w:r>
+    </w:p>
+    <w:p>
+      <w:r>
+        <w:t>Line 2 – If the information provided is incorrect or missing. A message is relayed to the user showing what information needs re-entry and prompting them to try again.</w:t>
+      </w:r>
+    </w:p>
+    <w:p>
+      <w:r>
+        <w:t xml:space="preserve">Error conditions: </w:t>
+      </w:r>
+      <w:bookmarkStart w:id="0" w:name="_GoBack"/>
+      <w:bookmarkEnd w:id="0"/>
+    </w:p>
+    <w:p>
+      <w:r>
+        <w:t>Line 2 - Inv</w:t>
+      </w:r>
+      <w:r>
+        <w:t>alid or absent data. Prompt for retry and re-entry.</w:t>
+      </w:r>
+    </w:p>
+    <w:p/>
     <w:p/>
     <w:sectPr>
       <w:pgSz w:w="12240" w:h="15840"/>
@@ -137,6 +292,187 @@
 <file path=word/numbering.xml><?xml version="1.0" encoding="utf-8"?>
 <w:numbering xmlns:wpc="http://schemas.microsoft.com/office/word/2010/wordprocessingCanvas" xmlns:cx="http://schemas.microsoft.com/office/drawing/2014/chartex" xmlns:cx1="http://schemas.microsoft.com/office/drawing/2015/9/8/chartex" xmlns:cx2="http://schemas.microsoft.com/office/drawing/2015/10/21/chartex" xmlns:cx3="http://schemas.microsoft.com/office/drawing/2016/5/9/chartex" xmlns:cx4="http://schemas.microsoft.com/office/drawing/2016/5/10/chartex" xmlns:cx5="http://schemas.microsoft.com/office/drawing/2016/5/11/chartex" xmlns:cx6="http://schemas.microsoft.com/office/drawing/2016/5/12/chartex" xmlns:cx7="http://schemas.microsoft.com/office/drawing/2016/5/13/chartex" xmlns:cx8="http://schemas.microsoft.com/office/drawing/2016/5/14/chartex" xmlns:mc="http://schemas.openxmlformats.org/markup-compatibility/2006" xmlns:aink="http://schemas.microsoft.com/office/drawing/2016/ink" xmlns:am3d="http://schemas.microsoft.com/office/drawing/2017/model3d" xmlns:o="urn:schemas-microsoft-com:office:office" xmlns:r="http://schemas.openxmlformats.org/officeDocument/2006/relationships" xmlns:m="http://schemas.openxmlformats.org/officeDocument/2006/math" xmlns:v="urn:schemas-microsoft-com:vml" xmlns:wp14="http://schemas.microsoft.com/office/word/2010/wordprocessingDrawing" xmlns:wp="http://schemas.openxmlformats.org/drawingml/2006/wordprocessingDrawing" xmlns:w10="urn:schemas-microsoft-com:office:word" xmlns:w="http://schemas.openxmlformats.org/wordprocessingml/2006/main" xmlns:w14="http://schemas.microsoft.com/office/word/2010/wordml" xmlns:w15="http://schemas.microsoft.com/office/word/2012/wordml" xmlns:w16cid="http://schemas.microsoft.com/office/word/2016/wordml/cid" xmlns:w16se="http://schemas.microsoft.com/office/word/2015/wordml/symex" xmlns:wpg="http://schemas.microsoft.com/office/word/2010/wordprocessingGroup" xmlns:wpi="http://schemas.microsoft.com/office/word/2010/wordprocessingInk" xmlns:wne="http://schemas.microsoft.com/office/word/2006/wordml" xmlns:wps="http://schemas.microsoft.com/office/word/2010/wordprocessingShape" mc:Ignorable="w14 w15 w16se w16cid wp14">
   <w:abstractNum w:abstractNumId="0" w15:restartNumberingAfterBreak="0">
+    <w:nsid w:val="0F850C3A"/>
+    <w:multiLevelType w:val="hybridMultilevel"/>
+    <w:tmpl w:val="FEC0C9CC"/>
+    <w:lvl w:ilvl="0" w:tplc="1009000F">
+      <w:start w:val="1"/>
+      <w:numFmt w:val="decimal"/>
+      <w:lvlText w:val="%1."/>
+      <w:lvlJc w:val="left"/>
+      <w:pPr>
+        <w:ind w:left="720" w:hanging="360"/>
+      </w:pPr>
+      <w:rPr>
+        <w:rFonts w:hint="default"/>
+      </w:rPr>
+    </w:lvl>
+    <w:lvl w:ilvl="1" w:tplc="10090019">
+      <w:start w:val="1"/>
+      <w:numFmt w:val="lowerLetter"/>
+      <w:lvlText w:val="%2."/>
+      <w:lvlJc w:val="left"/>
+      <w:pPr>
+        <w:ind w:left="1440" w:hanging="360"/>
+      </w:pPr>
+    </w:lvl>
+    <w:lvl w:ilvl="2" w:tplc="1009001B" w:tentative="1">
+      <w:start w:val="1"/>
+      <w:numFmt w:val="lowerRoman"/>
+      <w:lvlText w:val="%3."/>
+      <w:lvlJc w:val="right"/>
+      <w:pPr>
+        <w:ind w:left="2160" w:hanging="180"/>
+      </w:pPr>
+    </w:lvl>
+    <w:lvl w:ilvl="3" w:tplc="1009000F" w:tentative="1">
+      <w:start w:val="1"/>
+      <w:numFmt w:val="decimal"/>
+      <w:lvlText w:val="%4."/>
+      <w:lvlJc w:val="left"/>
+      <w:pPr>
+        <w:ind w:left="2880" w:hanging="360"/>
+      </w:pPr>
+    </w:lvl>
+    <w:lvl w:ilvl="4" w:tplc="10090019" w:tentative="1">
+      <w:start w:val="1"/>
+      <w:numFmt w:val="lowerLetter"/>
+      <w:lvlText w:val="%5."/>
+      <w:lvlJc w:val="left"/>
+      <w:pPr>
+        <w:ind w:left="3600" w:hanging="360"/>
+      </w:pPr>
+    </w:lvl>
+    <w:lvl w:ilvl="5" w:tplc="1009001B" w:tentative="1">
+      <w:start w:val="1"/>
+      <w:numFmt w:val="lowerRoman"/>
+      <w:lvlText w:val="%6."/>
+      <w:lvlJc w:val="right"/>
+      <w:pPr>
+        <w:ind w:left="4320" w:hanging="180"/>
+      </w:pPr>
+    </w:lvl>
+    <w:lvl w:ilvl="6" w:tplc="1009000F" w:tentative="1">
+      <w:start w:val="1"/>
+      <w:numFmt w:val="decimal"/>
+      <w:lvlText w:val="%7."/>
+      <w:lvlJc w:val="left"/>
+      <w:pPr>
+        <w:ind w:left="5040" w:hanging="360"/>
+      </w:pPr>
+    </w:lvl>
+    <w:lvl w:ilvl="7" w:tplc="10090019" w:tentative="1">
+      <w:start w:val="1"/>
+      <w:numFmt w:val="lowerLetter"/>
+      <w:lvlText w:val="%8."/>
+      <w:lvlJc w:val="left"/>
+      <w:pPr>
+        <w:ind w:left="5760" w:hanging="360"/>
+      </w:pPr>
+    </w:lvl>
+    <w:lvl w:ilvl="8" w:tplc="1009001B" w:tentative="1">
+      <w:start w:val="1"/>
+      <w:numFmt w:val="lowerRoman"/>
+      <w:lvlText w:val="%9."/>
+      <w:lvlJc w:val="right"/>
+      <w:pPr>
+        <w:ind w:left="6480" w:hanging="180"/>
+      </w:pPr>
+    </w:lvl>
+  </w:abstractNum>
+  <w:abstractNum w:abstractNumId="1" w15:restartNumberingAfterBreak="0">
+    <w:nsid w:val="5B8D0932"/>
+    <w:multiLevelType w:val="hybridMultilevel"/>
+    <w:tmpl w:val="FACE4570"/>
+    <w:lvl w:ilvl="0" w:tplc="1009000F">
+      <w:start w:val="1"/>
+      <w:numFmt w:val="decimal"/>
+      <w:lvlText w:val="%1."/>
+      <w:lvlJc w:val="left"/>
+      <w:pPr>
+        <w:ind w:left="720" w:hanging="360"/>
+      </w:pPr>
+      <w:rPr>
+        <w:rFonts w:hint="default"/>
+      </w:rPr>
+    </w:lvl>
+    <w:lvl w:ilvl="1" w:tplc="10090001">
+      <w:start w:val="1"/>
+      <w:numFmt w:val="bullet"/>
+      <w:lvlText w:val=""/>
+      <w:lvlJc w:val="left"/>
+      <w:pPr>
+        <w:ind w:left="1440" w:hanging="360"/>
+      </w:pPr>
+      <w:rPr>
+        <w:rFonts w:ascii="Symbol" w:hAnsi="Symbol" w:hint="default"/>
+      </w:rPr>
+    </w:lvl>
+    <w:lvl w:ilvl="2" w:tplc="1009001B" w:tentative="1">
+      <w:start w:val="1"/>
+      <w:numFmt w:val="lowerRoman"/>
+      <w:lvlText w:val="%3."/>
+      <w:lvlJc w:val="right"/>
+      <w:pPr>
+        <w:ind w:left="2160" w:hanging="180"/>
+      </w:pPr>
+    </w:lvl>
+    <w:lvl w:ilvl="3" w:tplc="1009000F" w:tentative="1">
+      <w:start w:val="1"/>
+      <w:numFmt w:val="decimal"/>
+      <w:lvlText w:val="%4."/>
+      <w:lvlJc w:val="left"/>
+      <w:pPr>
+        <w:ind w:left="2880" w:hanging="360"/>
+      </w:pPr>
+    </w:lvl>
+    <w:lvl w:ilvl="4" w:tplc="10090019" w:tentative="1">
+      <w:start w:val="1"/>
+      <w:numFmt w:val="lowerLetter"/>
+      <w:lvlText w:val="%5."/>
+      <w:lvlJc w:val="left"/>
+      <w:pPr>
+        <w:ind w:left="3600" w:hanging="360"/>
+      </w:pPr>
+    </w:lvl>
+    <w:lvl w:ilvl="5" w:tplc="1009001B" w:tentative="1">
+      <w:start w:val="1"/>
+      <w:numFmt w:val="lowerRoman"/>
+      <w:lvlText w:val="%6."/>
+      <w:lvlJc w:val="right"/>
+      <w:pPr>
+        <w:ind w:left="4320" w:hanging="180"/>
+      </w:pPr>
+    </w:lvl>
+    <w:lvl w:ilvl="6" w:tplc="1009000F" w:tentative="1">
+      <w:start w:val="1"/>
+      <w:numFmt w:val="decimal"/>
+      <w:lvlText w:val="%7."/>
+      <w:lvlJc w:val="left"/>
+      <w:pPr>
+        <w:ind w:left="5040" w:hanging="360"/>
+      </w:pPr>
+    </w:lvl>
+    <w:lvl w:ilvl="7" w:tplc="10090019" w:tentative="1">
+      <w:start w:val="1"/>
+      <w:numFmt w:val="lowerLetter"/>
+      <w:lvlText w:val="%8."/>
+      <w:lvlJc w:val="left"/>
+      <w:pPr>
+        <w:ind w:left="5760" w:hanging="360"/>
+      </w:pPr>
+    </w:lvl>
+    <w:lvl w:ilvl="8" w:tplc="1009001B" w:tentative="1">
+      <w:start w:val="1"/>
+      <w:numFmt w:val="lowerRoman"/>
+      <w:lvlText w:val="%9."/>
+      <w:lvlJc w:val="right"/>
+      <w:pPr>
+        <w:ind w:left="6480" w:hanging="180"/>
+      </w:pPr>
+    </w:lvl>
+  </w:abstractNum>
+  <w:abstractNum w:abstractNumId="2" w15:restartNumberingAfterBreak="0">
     <w:nsid w:val="60E87F60"/>
     <w:multiLevelType w:val="hybridMultilevel"/>
     <w:tmpl w:val="82EAC5CE"/>
@@ -151,7 +487,7 @@
         <w:rFonts w:ascii="Calibri" w:eastAsiaTheme="minorHAnsi" w:hAnsi="Calibri" w:cs="Calibri" w:hint="default"/>
       </w:rPr>
     </w:lvl>
-    <w:lvl w:ilvl="1" w:tplc="10090003" w:tentative="1">
+    <w:lvl w:ilvl="1" w:tplc="10090003">
       <w:start w:val="1"/>
       <w:numFmt w:val="bullet"/>
       <w:lvlText w:val="o"/>
@@ -249,6 +585,12 @@
     </w:lvl>
   </w:abstractNum>
   <w:num w:numId="1">
+    <w:abstractNumId w:val="2"/>
+  </w:num>
+  <w:num w:numId="2">
+    <w:abstractNumId w:val="1"/>
+  </w:num>
+  <w:num w:numId="3">
     <w:abstractNumId w:val="0"/>
   </w:num>
 </w:numbering>

</xml_diff>

<commit_message>
work done on mid-level use cases
</commit_message>
<xml_diff>
--- a/ModifyEmployeeInfo_SkeletonUseCase.docx
+++ b/ModifyEmployeeInfo_SkeletonUseCase.docx
@@ -83,54 +83,129 @@
       </w:r>
     </w:p>
     <w:p>
-      <w:r>
+      <w:pPr>
+        <w:rPr>
+          <w:b/>
+        </w:rPr>
+      </w:pPr>
+      <w:r>
+        <w:rPr>
+          <w:b/>
+        </w:rPr>
         <w:lastRenderedPageBreak/>
         <w:t>Macro Welding System</w:t>
       </w:r>
     </w:p>
     <w:p>
-      <w:r>
-        <w:t>Use Case – Modify employee records</w:t>
-      </w:r>
-    </w:p>
-    <w:p>
-      <w:r>
+      <w:pPr>
+        <w:rPr>
+          <w:b/>
+        </w:rPr>
+      </w:pPr>
+      <w:r>
+        <w:rPr>
+          <w:b/>
+        </w:rPr>
+        <w:t xml:space="preserve">Use Case – </w:t>
+      </w:r>
+      <w:r>
+        <w:t>Modify employee records</w:t>
+      </w:r>
+    </w:p>
+    <w:p>
+      <w:pPr>
+        <w:rPr>
+          <w:b/>
+        </w:rPr>
+      </w:pPr>
+      <w:r>
+        <w:rPr>
+          <w:b/>
+        </w:rPr>
         <w:t>Iteration I1</w:t>
       </w:r>
     </w:p>
     <w:p>
-      <w:r>
-        <w:t xml:space="preserve">Version </w:t>
-      </w:r>
-      <w:r>
-        <w:t>2</w:t>
-      </w:r>
-      <w:r>
-        <w:t>.0</w:t>
-      </w:r>
-    </w:p>
-    <w:p>
-      <w:r>
+      <w:pPr>
+        <w:rPr>
+          <w:b/>
+        </w:rPr>
+      </w:pPr>
+      <w:r>
+        <w:rPr>
+          <w:b/>
+        </w:rPr>
+        <w:t>Version 2.0</w:t>
+      </w:r>
+    </w:p>
+    <w:p>
+      <w:pPr>
+        <w:rPr>
+          <w:b/>
+        </w:rPr>
+      </w:pPr>
+      <w:r>
+        <w:rPr>
+          <w:b/>
+        </w:rPr>
         <w:t>Date: 2019-05-09</w:t>
       </w:r>
     </w:p>
     <w:p>
-      <w:r>
+      <w:pPr>
+        <w:rPr>
+          <w:b/>
+        </w:rPr>
+      </w:pPr>
+      <w:r>
+        <w:rPr>
+          <w:b/>
+        </w:rPr>
         <w:t>Priority: Medium</w:t>
       </w:r>
     </w:p>
     <w:p>
-      <w:r>
+      <w:pPr>
+        <w:rPr>
+          <w:b/>
+        </w:rPr>
+      </w:pPr>
+      <w:r>
+        <w:rPr>
+          <w:b/>
+        </w:rPr>
         <w:t>Description/Overview:</w:t>
       </w:r>
     </w:p>
     <w:p>
       <w:r>
-        <w:t>A HR employee wishes to change an employee’s information. The HR employee changes the employee’s information. Once the changes are made the HR employee may click the “save changes” button and the new info will be saved in the system.</w:t>
-      </w:r>
-    </w:p>
-    <w:p>
-      <w:r>
+        <w:t xml:space="preserve">A HR employee wishes to change an employee’s information. The HR employee changes the employee’s information. Once the changes are made the HR employee </w:t>
+      </w:r>
+      <w:proofErr w:type="gramStart"/>
+      <w:r>
+        <w:t xml:space="preserve">may </w:t>
+      </w:r>
+      <w:r>
+        <w:t xml:space="preserve"> indicate</w:t>
+      </w:r>
+      <w:proofErr w:type="gramEnd"/>
+      <w:r>
+        <w:t xml:space="preserve"> its desire so update the changes </w:t>
+      </w:r>
+      <w:r>
+        <w:t>and the new info will be saved in the system.</w:t>
+      </w:r>
+    </w:p>
+    <w:p>
+      <w:pPr>
+        <w:rPr>
+          <w:b/>
+        </w:rPr>
+      </w:pPr>
+      <w:r>
+        <w:rPr>
+          <w:b/>
+        </w:rPr>
         <w:t xml:space="preserve">Actors: </w:t>
       </w:r>
     </w:p>
@@ -147,7 +222,15 @@
       </w:r>
     </w:p>
     <w:p>
-      <w:r>
+      <w:pPr>
+        <w:rPr>
+          <w:b/>
+        </w:rPr>
+      </w:pPr>
+      <w:r>
+        <w:rPr>
+          <w:b/>
+        </w:rPr>
         <w:t xml:space="preserve">Pre-conditions: </w:t>
       </w:r>
     </w:p>
@@ -183,13 +266,7 @@
         </w:numPr>
       </w:pPr>
       <w:r>
-        <w:t xml:space="preserve">The </w:t>
-      </w:r>
-      <w:r>
-        <w:t>HR</w:t>
-      </w:r>
-      <w:r>
-        <w:t xml:space="preserve"> employee changes the employee’s information.</w:t>
+        <w:t>The HR employee changes the employee’s information.</w:t>
       </w:r>
     </w:p>
     <w:p>
@@ -201,13 +278,13 @@
         </w:numPr>
       </w:pPr>
       <w:r>
-        <w:t xml:space="preserve">The </w:t>
-      </w:r>
-      <w:r>
-        <w:t xml:space="preserve">HR </w:t>
-      </w:r>
-      <w:r>
-        <w:t>employee clicks the “save changes” button.</w:t>
+        <w:t xml:space="preserve">The HR employee </w:t>
+      </w:r>
+      <w:r>
+        <w:t>indicates its desire to update the changes</w:t>
+      </w:r>
+      <w:r>
+        <w:t>.</w:t>
       </w:r>
     </w:p>
     <w:p>
@@ -219,13 +296,13 @@
         </w:numPr>
       </w:pPr>
       <w:r>
-        <w:t xml:space="preserve">System Response: The </w:t>
-      </w:r>
-      <w:r>
-        <w:t>Employee</w:t>
-      </w:r>
-      <w:r>
-        <w:t xml:space="preserve"> information is updated and saved in the system.</w:t>
+        <w:rPr>
+          <w:b/>
+        </w:rPr>
+        <w:t xml:space="preserve">System Response: </w:t>
+      </w:r>
+      <w:r>
+        <w:t>The Employee information is updated and saved in the system.</w:t>
       </w:r>
     </w:p>
     <w:p>
@@ -237,7 +314,13 @@
         </w:numPr>
       </w:pPr>
       <w:r>
-        <w:t xml:space="preserve">System Response: The </w:t>
+        <w:rPr>
+          <w:b/>
+        </w:rPr>
+        <w:t>System Response:</w:t>
+      </w:r>
+      <w:r>
+        <w:t xml:space="preserve"> The </w:t>
       </w:r>
       <w:r>
         <w:t>user</w:t>
@@ -253,31 +336,84 @@
       </w:r>
     </w:p>
     <w:p>
-      <w:r>
+      <w:pPr>
+        <w:rPr>
+          <w:b/>
+        </w:rPr>
+      </w:pPr>
+      <w:r>
+        <w:rPr>
+          <w:b/>
+        </w:rPr>
         <w:t>Alternate course of events:</w:t>
       </w:r>
     </w:p>
     <w:p>
       <w:r>
-        <w:t>Line 2 – If the information provided is incorrect or missing. A message is relayed to the user showing what information needs re-entry and prompting them to try again.</w:t>
-      </w:r>
-    </w:p>
-    <w:p>
-      <w:r>
+        <w:t>Line 2 – If the information provided is incorrect or missing</w:t>
+      </w:r>
+      <w:r>
+        <w:t>*001</w:t>
+      </w:r>
+      <w:r>
+        <w:t>. A message is relayed to the user showing what information needs re-entry and prompting them to try again.</w:t>
+      </w:r>
+    </w:p>
+    <w:p>
+      <w:pPr>
+        <w:rPr>
+          <w:b/>
+        </w:rPr>
+      </w:pPr>
+      <w:r>
+        <w:rPr>
+          <w:b/>
+        </w:rPr>
         <w:t xml:space="preserve">Error conditions: </w:t>
+      </w:r>
+    </w:p>
+    <w:p>
+      <w:r>
+        <w:t>Line 2 - Inv</w:t>
+      </w:r>
+      <w:r>
+        <w:t>alid or absent data</w:t>
+      </w:r>
+      <w:r>
+        <w:t>*001</w:t>
+      </w:r>
+      <w:r>
+        <w:t>. Prompt for</w:t>
       </w:r>
       <w:bookmarkStart w:id="0" w:name="_GoBack"/>
       <w:bookmarkEnd w:id="0"/>
-    </w:p>
-    <w:p>
-      <w:r>
-        <w:t>Line 2 - Inv</w:t>
-      </w:r>
-      <w:r>
-        <w:t>alid or absent data. Prompt for retry and re-entry.</w:t>
-      </w:r>
-    </w:p>
-    <w:p/>
+      <w:r>
+        <w:t xml:space="preserve"> re-entry.</w:t>
+      </w:r>
+    </w:p>
+    <w:p>
+      <w:pPr>
+        <w:rPr>
+          <w:b/>
+        </w:rPr>
+      </w:pPr>
+      <w:r>
+        <w:rPr>
+          <w:b/>
+        </w:rPr>
+        <w:t>Business Rules Applications:</w:t>
+      </w:r>
+    </w:p>
+    <w:p>
+      <w:r>
+        <w:t>*001 – Employee Information Required</w:t>
+      </w:r>
+    </w:p>
+    <w:p>
+      <w:pPr>
+        <w:ind w:firstLine="720"/>
+      </w:pPr>
+    </w:p>
     <w:p/>
     <w:sectPr>
       <w:pgSz w:w="12240" w:h="15840"/>

</xml_diff>

<commit_message>
Medium level UC updated
</commit_message>
<xml_diff>
--- a/ModifyEmployeeInfo_SkeletonUseCase.docx
+++ b/ModifyEmployeeInfo_SkeletonUseCase.docx
@@ -179,18 +179,40 @@
     </w:p>
     <w:p>
       <w:r>
-        <w:t xml:space="preserve">A HR employee wishes to change an employee’s information. The HR employee changes the employee’s information. Once the changes are made the HR employee </w:t>
-      </w:r>
-      <w:proofErr w:type="gramStart"/>
-      <w:r>
-        <w:t xml:space="preserve">may </w:t>
-      </w:r>
-      <w:r>
-        <w:t xml:space="preserve"> indicate</w:t>
-      </w:r>
-      <w:proofErr w:type="gramEnd"/>
-      <w:r>
-        <w:t xml:space="preserve"> its desire so update the changes </w:t>
+        <w:t>A HR employee wishes to change an employee’s information. The HR employee changes the employee’s information. Once the changes are made</w:t>
+      </w:r>
+      <w:r>
+        <w:t>,</w:t>
+      </w:r>
+      <w:r>
+        <w:t xml:space="preserve"> the HR employe</w:t>
+      </w:r>
+      <w:r>
+        <w:t>e</w:t>
+      </w:r>
+      <w:r>
+        <w:t xml:space="preserve"> </w:t>
+      </w:r>
+      <w:r>
+        <w:t>indicate</w:t>
+      </w:r>
+      <w:r>
+        <w:t>s</w:t>
+      </w:r>
+      <w:r>
+        <w:t xml:space="preserve"> </w:t>
+      </w:r>
+      <w:r>
+        <w:t>the</w:t>
+      </w:r>
+      <w:r>
+        <w:t xml:space="preserve"> desire </w:t>
+      </w:r>
+      <w:r>
+        <w:t>t</w:t>
+      </w:r>
+      <w:r>
+        <w:t xml:space="preserve">o update the changes </w:t>
       </w:r>
       <w:r>
         <w:t>and the new info will be saved in the system.</w:t>
@@ -247,6 +269,19 @@
       </w:r>
     </w:p>
     <w:p>
+      <w:pPr>
+        <w:rPr>
+          <w:b/>
+        </w:rPr>
+      </w:pPr>
+      <w:r>
+        <w:rPr>
+          <w:b/>
+        </w:rPr>
+        <w:t>Typical course of events:</w:t>
+      </w:r>
+    </w:p>
+    <w:p>
       <w:r>
         <w:t>T</w:t>
       </w:r>
@@ -358,37 +393,37 @@
       <w:r>
         <w:t>. A message is relayed to the user showing what information needs re-entry and prompting them to try again.</w:t>
       </w:r>
-    </w:p>
-    <w:p>
-      <w:pPr>
-        <w:rPr>
-          <w:b/>
-        </w:rPr>
-      </w:pPr>
-      <w:r>
-        <w:rPr>
-          <w:b/>
-        </w:rPr>
-        <w:t xml:space="preserve">Error conditions: </w:t>
-      </w:r>
-    </w:p>
-    <w:p>
-      <w:r>
-        <w:t>Line 2 - Inv</w:t>
-      </w:r>
-      <w:r>
-        <w:t>alid or absent data</w:t>
-      </w:r>
-      <w:r>
-        <w:t>*001</w:t>
-      </w:r>
-      <w:r>
-        <w:t>. Prompt for</w:t>
+      <w:r>
+        <w:t xml:space="preserve"> </w:t>
       </w:r>
       <w:bookmarkStart w:id="0" w:name="_GoBack"/>
       <w:bookmarkEnd w:id="0"/>
-      <w:r>
-        <w:t xml:space="preserve"> re-entry.</w:t>
+    </w:p>
+    <w:p>
+      <w:pPr>
+        <w:rPr>
+          <w:b/>
+        </w:rPr>
+      </w:pPr>
+      <w:r>
+        <w:rPr>
+          <w:b/>
+        </w:rPr>
+        <w:t xml:space="preserve">Error conditions: </w:t>
+      </w:r>
+    </w:p>
+    <w:p>
+      <w:r>
+        <w:t>Line 2 - Inv</w:t>
+      </w:r>
+      <w:r>
+        <w:t>alid or absent data</w:t>
+      </w:r>
+      <w:r>
+        <w:t>*001</w:t>
+      </w:r>
+      <w:r>
+        <w:t>. Prompt for re-entry.</w:t>
       </w:r>
     </w:p>
     <w:p>
@@ -749,7 +784,7 @@
       </w:pPr>
     </w:pPrDefault>
   </w:docDefaults>
-  <w:latentStyles w:defLockedState="0" w:defUIPriority="99" w:defSemiHidden="0" w:defUnhideWhenUsed="0" w:defQFormat="0" w:count="375">
+  <w:latentStyles w:defLockedState="0" w:defUIPriority="99" w:defSemiHidden="0" w:defUnhideWhenUsed="0" w:defQFormat="0" w:count="376">
     <w:lsdException w:name="Normal" w:uiPriority="0" w:qFormat="1"/>
     <w:lsdException w:name="heading 1" w:uiPriority="9" w:qFormat="1"/>
     <w:lsdException w:name="heading 2" w:semiHidden="1" w:uiPriority="9" w:unhideWhenUsed="1" w:qFormat="1"/>
@@ -855,7 +890,6 @@
     <w:lsdException w:name="HTML Sample" w:semiHidden="1" w:unhideWhenUsed="1"/>
     <w:lsdException w:name="HTML Typewriter" w:semiHidden="1" w:unhideWhenUsed="1"/>
     <w:lsdException w:name="HTML Variable" w:semiHidden="1" w:unhideWhenUsed="1"/>
-    <w:lsdException w:name="Normal Table" w:semiHidden="1" w:unhideWhenUsed="1"/>
     <w:lsdException w:name="annotation subject" w:semiHidden="1" w:unhideWhenUsed="1"/>
     <w:lsdException w:name="No List" w:semiHidden="1" w:unhideWhenUsed="1"/>
     <w:lsdException w:name="Outline List 1" w:semiHidden="1" w:unhideWhenUsed="1"/>
@@ -902,10 +936,8 @@
     <w:lsdException w:name="Table Subtle 2" w:semiHidden="1" w:unhideWhenUsed="1"/>
     <w:lsdException w:name="Table Web 1" w:semiHidden="1" w:unhideWhenUsed="1"/>
     <w:lsdException w:name="Table Web 2" w:semiHidden="1" w:unhideWhenUsed="1"/>
-    <w:lsdException w:name="Table Web 3" w:semiHidden="1" w:unhideWhenUsed="1"/>
     <w:lsdException w:name="Balloon Text" w:semiHidden="1" w:unhideWhenUsed="1"/>
     <w:lsdException w:name="Table Grid" w:uiPriority="39"/>
-    <w:lsdException w:name="Table Theme" w:semiHidden="1" w:unhideWhenUsed="1"/>
     <w:lsdException w:name="Placeholder Text" w:semiHidden="1"/>
     <w:lsdException w:name="No Spacing" w:uiPriority="1" w:qFormat="1"/>
     <w:lsdException w:name="Light Shading" w:uiPriority="60"/>
@@ -1125,6 +1157,7 @@
     <w:lsdException w:name="Smart Hyperlink" w:semiHidden="1" w:unhideWhenUsed="1"/>
     <w:lsdException w:name="Hashtag" w:semiHidden="1" w:unhideWhenUsed="1"/>
     <w:lsdException w:name="Unresolved Mention" w:semiHidden="1" w:unhideWhenUsed="1"/>
+    <w:lsdException w:name="Smart Link" w:semiHidden="1" w:unhideWhenUsed="1"/>
   </w:latentStyles>
   <w:style w:type="paragraph" w:default="1" w:styleId="Normal">
     <w:name w:val="Normal"/>

</xml_diff>